<commit_message>
Troca de dados no relatório
</commit_message>
<xml_diff>
--- a/word/rel1.docx
+++ b/word/rel1.docx
@@ -498,7 +498,25 @@
                 <w:sz w:val="20"/>
                 <w:szCs w:val="20"/>
               </w:rPr>
-              <w:t>{cpf}</w:t>
+              <w:t>{</w:t>
+            </w:r>
+            <w:proofErr w:type="spellStart"/>
+            <w:r>
+              <w:rPr>
+                <w:rFonts w:asciiTheme="minorHAnsi" w:hAnsiTheme="minorHAnsi" w:cstheme="minorHAnsi"/>
+                <w:sz w:val="20"/>
+                <w:szCs w:val="20"/>
+              </w:rPr>
+              <w:t>cpf</w:t>
+            </w:r>
+            <w:proofErr w:type="spellEnd"/>
+            <w:r>
+              <w:rPr>
+                <w:rFonts w:asciiTheme="minorHAnsi" w:hAnsiTheme="minorHAnsi" w:cstheme="minorHAnsi"/>
+                <w:sz w:val="20"/>
+                <w:szCs w:val="20"/>
+              </w:rPr>
+              <w:t>}</w:t>
             </w:r>
             <w:r>
               <w:rPr>
@@ -515,7 +533,25 @@
                 <w:sz w:val="20"/>
                 <w:szCs w:val="20"/>
               </w:rPr>
-              <w:t>{rg}</w:t>
+              <w:t>{</w:t>
+            </w:r>
+            <w:proofErr w:type="spellStart"/>
+            <w:r>
+              <w:rPr>
+                <w:rFonts w:asciiTheme="minorHAnsi" w:hAnsiTheme="minorHAnsi" w:cstheme="minorHAnsi"/>
+                <w:sz w:val="20"/>
+                <w:szCs w:val="20"/>
+              </w:rPr>
+              <w:t>rg</w:t>
+            </w:r>
+            <w:proofErr w:type="spellEnd"/>
+            <w:r>
+              <w:rPr>
+                <w:rFonts w:asciiTheme="minorHAnsi" w:hAnsiTheme="minorHAnsi" w:cstheme="minorHAnsi"/>
+                <w:sz w:val="20"/>
+                <w:szCs w:val="20"/>
+              </w:rPr>
+              <w:t>}</w:t>
             </w:r>
             <w:r>
               <w:rPr>
@@ -588,7 +624,25 @@
                 <w:sz w:val="20"/>
                 <w:szCs w:val="20"/>
               </w:rPr>
-              <w:t>{email}</w:t>
+              <w:t>{</w:t>
+            </w:r>
+            <w:proofErr w:type="spellStart"/>
+            <w:r>
+              <w:rPr>
+                <w:rFonts w:asciiTheme="minorHAnsi" w:hAnsiTheme="minorHAnsi" w:cstheme="minorHAnsi"/>
+                <w:sz w:val="20"/>
+                <w:szCs w:val="20"/>
+              </w:rPr>
+              <w:t>email</w:t>
+            </w:r>
+            <w:proofErr w:type="spellEnd"/>
+            <w:r>
+              <w:rPr>
+                <w:rFonts w:asciiTheme="minorHAnsi" w:hAnsiTheme="minorHAnsi" w:cstheme="minorHAnsi"/>
+                <w:sz w:val="20"/>
+                <w:szCs w:val="20"/>
+              </w:rPr>
+              <w:t>}</w:t>
             </w:r>
             <w:r>
               <w:rPr>
@@ -645,7 +699,16 @@
                 <w:sz w:val="20"/>
                 <w:szCs w:val="20"/>
               </w:rPr>
-              <w:t>{fun</w:t>
+              <w:t>{</w:t>
+            </w:r>
+            <w:proofErr w:type="spellStart"/>
+            <w:r>
+              <w:rPr>
+                <w:rFonts w:asciiTheme="minorHAnsi" w:hAnsiTheme="minorHAnsi" w:cstheme="minorHAnsi"/>
+                <w:sz w:val="20"/>
+                <w:szCs w:val="20"/>
+              </w:rPr>
+              <w:t>fun</w:t>
             </w:r>
             <w:r>
               <w:rPr>
@@ -661,7 +724,16 @@
                 <w:sz w:val="20"/>
                 <w:szCs w:val="20"/>
               </w:rPr>
-              <w:t>o}</w:t>
+              <w:t>o</w:t>
+            </w:r>
+            <w:proofErr w:type="spellEnd"/>
+            <w:r>
+              <w:rPr>
+                <w:rFonts w:asciiTheme="minorHAnsi" w:hAnsiTheme="minorHAnsi" w:cstheme="minorHAnsi"/>
+                <w:sz w:val="20"/>
+                <w:szCs w:val="20"/>
+              </w:rPr>
+              <w:t>}</w:t>
             </w:r>
           </w:p>
         </w:tc>
@@ -710,7 +782,25 @@
                 <w:sz w:val="20"/>
                 <w:szCs w:val="20"/>
               </w:rPr>
-              <w:t>{proc}</w:t>
+              <w:t>{</w:t>
+            </w:r>
+            <w:proofErr w:type="spellStart"/>
+            <w:r>
+              <w:rPr>
+                <w:rFonts w:asciiTheme="minorHAnsi" w:hAnsiTheme="minorHAnsi" w:cstheme="minorHAnsi"/>
+                <w:sz w:val="20"/>
+                <w:szCs w:val="20"/>
+              </w:rPr>
+              <w:t>proc</w:t>
+            </w:r>
+            <w:proofErr w:type="spellEnd"/>
+            <w:r>
+              <w:rPr>
+                <w:rFonts w:asciiTheme="minorHAnsi" w:hAnsiTheme="minorHAnsi" w:cstheme="minorHAnsi"/>
+                <w:sz w:val="20"/>
+                <w:szCs w:val="20"/>
+              </w:rPr>
+              <w:t>}</w:t>
             </w:r>
             <w:r>
               <w:rPr>
@@ -784,7 +874,16 @@
                 <w:sz w:val="20"/>
                 <w:szCs w:val="20"/>
               </w:rPr>
-              <w:t>{per</w:t>
+              <w:t>{</w:t>
+            </w:r>
+            <w:proofErr w:type="spellStart"/>
+            <w:r>
+              <w:rPr>
+                <w:rFonts w:asciiTheme="minorHAnsi" w:hAnsiTheme="minorHAnsi" w:cstheme="minorHAnsi"/>
+                <w:sz w:val="20"/>
+                <w:szCs w:val="20"/>
+              </w:rPr>
+              <w:t>per</w:t>
             </w:r>
             <w:r>
               <w:rPr>
@@ -816,7 +915,16 @@
                 <w:sz w:val="20"/>
                 <w:szCs w:val="20"/>
               </w:rPr>
-              <w:t>otal}</w:t>
+              <w:t>otal</w:t>
+            </w:r>
+            <w:proofErr w:type="spellEnd"/>
+            <w:r>
+              <w:rPr>
+                <w:rFonts w:asciiTheme="minorHAnsi" w:hAnsiTheme="minorHAnsi" w:cstheme="minorHAnsi"/>
+                <w:sz w:val="20"/>
+                <w:szCs w:val="20"/>
+              </w:rPr>
+              <w:t>}</w:t>
             </w:r>
           </w:p>
         </w:tc>
@@ -849,7 +957,16 @@
                 <w:sz w:val="20"/>
                 <w:szCs w:val="20"/>
               </w:rPr>
-              <w:t>{carga</w:t>
+              <w:t>{</w:t>
+            </w:r>
+            <w:proofErr w:type="spellStart"/>
+            <w:r>
+              <w:rPr>
+                <w:rFonts w:asciiTheme="minorHAnsi" w:hAnsiTheme="minorHAnsi" w:cstheme="minorHAnsi"/>
+                <w:sz w:val="20"/>
+                <w:szCs w:val="20"/>
+              </w:rPr>
+              <w:t>carga</w:t>
             </w:r>
             <w:r>
               <w:rPr>
@@ -865,7 +982,16 @@
                 <w:sz w:val="20"/>
                 <w:szCs w:val="20"/>
               </w:rPr>
-              <w:t>otal}</w:t>
+              <w:t>otal</w:t>
+            </w:r>
+            <w:proofErr w:type="spellEnd"/>
+            <w:r>
+              <w:rPr>
+                <w:rFonts w:asciiTheme="minorHAnsi" w:hAnsiTheme="minorHAnsi" w:cstheme="minorHAnsi"/>
+                <w:sz w:val="20"/>
+                <w:szCs w:val="20"/>
+              </w:rPr>
+              <w:t>}</w:t>
             </w:r>
             <w:r>
               <w:rPr>
@@ -1068,7 +1194,16 @@
                 <w:sz w:val="20"/>
                 <w:szCs w:val="20"/>
               </w:rPr>
-              <w:t>{per</w:t>
+              <w:t>{</w:t>
+            </w:r>
+            <w:proofErr w:type="spellStart"/>
+            <w:r>
+              <w:rPr>
+                <w:rFonts w:asciiTheme="minorHAnsi" w:hAnsiTheme="minorHAnsi" w:cstheme="minorHAnsi"/>
+                <w:sz w:val="20"/>
+                <w:szCs w:val="20"/>
+              </w:rPr>
+              <w:t>per</w:t>
             </w:r>
             <w:r>
               <w:rPr>
@@ -1100,7 +1235,16 @@
                 <w:sz w:val="20"/>
                 <w:szCs w:val="20"/>
               </w:rPr>
-              <w:t>ensal}</w:t>
+              <w:t>ensal</w:t>
+            </w:r>
+            <w:proofErr w:type="spellEnd"/>
+            <w:r>
+              <w:rPr>
+                <w:rFonts w:asciiTheme="minorHAnsi" w:hAnsiTheme="minorHAnsi" w:cstheme="minorHAnsi"/>
+                <w:sz w:val="20"/>
+                <w:szCs w:val="20"/>
+              </w:rPr>
+              <w:t>}</w:t>
             </w:r>
           </w:p>
         </w:tc>
@@ -1133,7 +1277,16 @@
                 <w:sz w:val="20"/>
                 <w:szCs w:val="20"/>
               </w:rPr>
-              <w:t>{carga</w:t>
+              <w:t>{</w:t>
+            </w:r>
+            <w:proofErr w:type="spellStart"/>
+            <w:r>
+              <w:rPr>
+                <w:rFonts w:asciiTheme="minorHAnsi" w:hAnsiTheme="minorHAnsi" w:cstheme="minorHAnsi"/>
+                <w:sz w:val="20"/>
+                <w:szCs w:val="20"/>
+              </w:rPr>
+              <w:t>carga</w:t>
             </w:r>
             <w:r>
               <w:rPr>
@@ -1149,7 +1302,16 @@
                 <w:sz w:val="20"/>
                 <w:szCs w:val="20"/>
               </w:rPr>
-              <w:t>ensal}</w:t>
+              <w:t>ensal</w:t>
+            </w:r>
+            <w:proofErr w:type="spellEnd"/>
+            <w:r>
+              <w:rPr>
+                <w:rFonts w:asciiTheme="minorHAnsi" w:hAnsiTheme="minorHAnsi" w:cstheme="minorHAnsi"/>
+                <w:sz w:val="20"/>
+                <w:szCs w:val="20"/>
+              </w:rPr>
+              <w:t>}</w:t>
             </w:r>
             <w:r>
               <w:rPr>
@@ -1566,7 +1728,25 @@
                 <w:sz w:val="20"/>
                 <w:szCs w:val="20"/>
               </w:rPr>
-              <w:t>{Codigo}</w:t>
+              <w:t>{</w:t>
+            </w:r>
+            <w:proofErr w:type="spellStart"/>
+            <w:r>
+              <w:rPr>
+                <w:rFonts w:asciiTheme="minorHAnsi" w:hAnsiTheme="minorHAnsi" w:cstheme="minorHAnsi"/>
+                <w:sz w:val="20"/>
+                <w:szCs w:val="20"/>
+              </w:rPr>
+              <w:t>Codigo</w:t>
+            </w:r>
+            <w:proofErr w:type="spellEnd"/>
+            <w:r>
+              <w:rPr>
+                <w:rFonts w:asciiTheme="minorHAnsi" w:hAnsiTheme="minorHAnsi" w:cstheme="minorHAnsi"/>
+                <w:sz w:val="20"/>
+                <w:szCs w:val="20"/>
+              </w:rPr>
+              <w:t>}</w:t>
             </w:r>
           </w:p>
         </w:tc>
@@ -1978,74 +2158,6 @@
               <w:pStyle w:val="Rodap"/>
               <w:jc w:val="both"/>
             </w:pPr>
-            <w:r>
-              <w:rPr>
-                <w:noProof/>
-                <w:bdr w:val="none" w:sz="0" w:space="0" w:color="auto" w:frame="1"/>
-              </w:rPr>
-              <w:drawing>
-                <wp:anchor distT="0" distB="0" distL="114300" distR="114300" simplePos="0" relativeHeight="251658240" behindDoc="1" locked="0" layoutInCell="1" allowOverlap="1" wp14:anchorId="3131700B" wp14:editId="7DBCF34C">
-                  <wp:simplePos x="0" y="0"/>
-                  <wp:positionH relativeFrom="column">
-                    <wp:posOffset>640080</wp:posOffset>
-                  </wp:positionH>
-                  <wp:positionV relativeFrom="paragraph">
-                    <wp:posOffset>34290</wp:posOffset>
-                  </wp:positionV>
-                  <wp:extent cx="1228725" cy="676275"/>
-                  <wp:effectExtent l="0" t="0" r="9525" b="9525"/>
-                  <wp:wrapNone/>
-                  <wp:docPr id="1" name="Imagem 1"/>
-                  <wp:cNvGraphicFramePr>
-                    <a:graphicFrameLocks xmlns:a="http://schemas.openxmlformats.org/drawingml/2006/main" noChangeAspect="1"/>
-                  </wp:cNvGraphicFramePr>
-                  <a:graphic xmlns:a="http://schemas.openxmlformats.org/drawingml/2006/main">
-                    <a:graphicData uri="http://schemas.openxmlformats.org/drawingml/2006/picture">
-                      <pic:pic xmlns:pic="http://schemas.openxmlformats.org/drawingml/2006/picture">
-                        <pic:nvPicPr>
-                          <pic:cNvPr id="0" name="Picture 1"/>
-                          <pic:cNvPicPr>
-                            <a:picLocks noChangeAspect="1" noChangeArrowheads="1"/>
-                          </pic:cNvPicPr>
-                        </pic:nvPicPr>
-                        <pic:blipFill>
-                          <a:blip r:embed="rId7">
-                            <a:extLst>
-                              <a:ext uri="{28A0092B-C50C-407E-A947-70E740481C1C}">
-                                <a14:useLocalDpi xmlns:a14="http://schemas.microsoft.com/office/drawing/2010/main" val="0"/>
-                              </a:ext>
-                            </a:extLst>
-                          </a:blip>
-                          <a:srcRect/>
-                          <a:stretch>
-                            <a:fillRect/>
-                          </a:stretch>
-                        </pic:blipFill>
-                        <pic:spPr bwMode="auto">
-                          <a:xfrm>
-                            <a:off x="0" y="0"/>
-                            <a:ext cx="1228725" cy="676275"/>
-                          </a:xfrm>
-                          <a:prstGeom prst="rect">
-                            <a:avLst/>
-                          </a:prstGeom>
-                          <a:noFill/>
-                          <a:ln>
-                            <a:noFill/>
-                          </a:ln>
-                        </pic:spPr>
-                      </pic:pic>
-                    </a:graphicData>
-                  </a:graphic>
-                  <wp14:sizeRelH relativeFrom="page">
-                    <wp14:pctWidth>0</wp14:pctWidth>
-                  </wp14:sizeRelH>
-                  <wp14:sizeRelV relativeFrom="page">
-                    <wp14:pctHeight>0</wp14:pctHeight>
-                  </wp14:sizeRelV>
-                </wp:anchor>
-              </w:drawing>
-            </w:r>
           </w:p>
           <w:p>
             <w:pPr>
@@ -2201,7 +2313,25 @@
           <w:sz w:val="20"/>
           <w:szCs w:val="20"/>
         </w:rPr>
-        <w:t>{mes}</w:t>
+        <w:t>{</w:t>
+      </w:r>
+      <w:proofErr w:type="spellStart"/>
+      <w:r>
+        <w:rPr>
+          <w:rFonts w:asciiTheme="minorHAnsi" w:hAnsiTheme="minorHAnsi" w:cstheme="minorHAnsi"/>
+          <w:sz w:val="20"/>
+          <w:szCs w:val="20"/>
+        </w:rPr>
+        <w:t>mes</w:t>
+      </w:r>
+      <w:proofErr w:type="spellEnd"/>
+      <w:r>
+        <w:rPr>
+          <w:rFonts w:asciiTheme="minorHAnsi" w:hAnsiTheme="minorHAnsi" w:cstheme="minorHAnsi"/>
+          <w:sz w:val="20"/>
+          <w:szCs w:val="20"/>
+        </w:rPr>
+        <w:t>}</w:t>
       </w:r>
       <w:r>
         <w:rPr>
@@ -2229,8 +2359,8 @@
       </w:r>
     </w:p>
     <w:sectPr>
-      <w:headerReference w:type="default" r:id="rId8"/>
-      <w:footerReference w:type="default" r:id="rId9"/>
+      <w:headerReference w:type="default" r:id="rId7"/>
+      <w:footerReference w:type="default" r:id="rId8"/>
       <w:pgSz w:w="11906" w:h="16838"/>
       <w:pgMar w:top="567" w:right="1134" w:bottom="284" w:left="1701" w:header="709" w:footer="369" w:gutter="0"/>
       <w:cols w:space="708"/>

</xml_diff>